<commit_message>
Use cases umbenannt RICHTIGES Pflichtenheft erstellt
</commit_message>
<xml_diff>
--- a/Documentation/Projekthandbuch/Timeboxes.docx
+++ b/Documentation/Projekthandbuch/Timeboxes.docx
@@ -1150,6 +1150,42 @@
       <w:pPr>
         <w:pStyle w:val="infoblue"/>
         <w:numPr>
+          <w:ilvl w:val="1"/>
+          <w:numId w:val="8"/>
+        </w:numPr>
+        <w:rPr>
+          <w:lang w:val="de-DE"/>
+        </w:rPr>
+      </w:pPr>
+      <w:r>
+        <w:rPr>
+          <w:lang w:val="de-DE"/>
+        </w:rPr>
+        <w:t>Reservierung</w:t>
+      </w:r>
+    </w:p>
+    <w:p>
+      <w:pPr>
+        <w:pStyle w:val="infoblue"/>
+        <w:numPr>
+          <w:ilvl w:val="1"/>
+          <w:numId w:val="8"/>
+        </w:numPr>
+        <w:rPr>
+          <w:lang w:val="de-DE"/>
+        </w:rPr>
+      </w:pPr>
+      <w:r>
+        <w:rPr>
+          <w:lang w:val="de-DE"/>
+        </w:rPr>
+        <w:t>Walk-In</w:t>
+      </w:r>
+    </w:p>
+    <w:p>
+      <w:pPr>
+        <w:pStyle w:val="infoblue"/>
+        <w:numPr>
           <w:ilvl w:val="0"/>
           <w:numId w:val="8"/>
         </w:numPr>
@@ -1551,8 +1587,6 @@
         </w:rPr>
         <w:t>Testumgebung/en vorhanden</w:t>
       </w:r>
-      <w:bookmarkStart w:id="0" w:name="_GoBack"/>
-      <w:bookmarkEnd w:id="0"/>
     </w:p>
     <w:p>
       <w:pPr>
@@ -2157,6 +2191,7 @@
           <w:lang w:val="de-DE"/>
         </w:rPr>
       </w:pPr>
+      <w:bookmarkStart w:id="0" w:name="_GoBack"/>
       <w:r>
         <w:rPr>
           <w:rFonts w:ascii="Times New Roman" w:hAnsi="Times New Roman" w:cs="Times New Roman"/>
@@ -2169,6 +2204,7 @@
         <w:t>Belegungsvorschau</w:t>
       </w:r>
     </w:p>
+    <w:bookmarkEnd w:id="0"/>
     <w:p>
       <w:pPr>
         <w:rPr>
@@ -3767,7 +3803,7 @@
         <w:rFonts w:ascii="Symbol" w:hAnsi="Symbol" w:hint="default"/>
       </w:rPr>
     </w:lvl>
-    <w:lvl w:ilvl="1" w:tplc="0C070003" w:tentative="1">
+    <w:lvl w:ilvl="1" w:tplc="0C070003">
       <w:start w:val="1"/>
       <w:numFmt w:val="bullet"/>
       <w:lvlText w:val="o"/>

</xml_diff>